<commit_message>
Punkte 6 und 7 vordefiniert.
Punkte müssen noch besprochen werden.
</commit_message>
<xml_diff>
--- a/InformatikII_Pflichtenheft_ElferRaus Fabian.docx
+++ b/InformatikII_Pflichtenheft_ElferRaus Fabian.docx
@@ -28,7 +28,6 @@
           <w:lang w:val="de-DE"/>
         </w:rPr>
       </w:pPr>
-      <w:proofErr w:type="spellStart"/>
       <w:r>
         <w:rPr>
           <w:rFonts w:asciiTheme="majorHAnsi" w:eastAsiaTheme="majorEastAsia" w:hAnsiTheme="majorHAnsi" w:cstheme="majorBidi"/>
@@ -40,7 +39,6 @@
         </w:rPr>
         <w:t>ElferRaus</w:t>
       </w:r>
-      <w:proofErr w:type="spellEnd"/>
     </w:p>
     <w:p>
       <w:pPr>
@@ -76,7 +74,6 @@
           <w:lang w:val="de-DE"/>
         </w:rPr>
       </w:pPr>
-      <w:bookmarkStart w:id="0" w:name="_GoBack"/>
       <w:r>
         <w:rPr>
           <w:rFonts w:asciiTheme="majorHAnsi" w:eastAsiaTheme="majorEastAsia" w:hAnsiTheme="majorHAnsi" w:cstheme="majorBidi"/>
@@ -90,7 +87,6 @@
         <w:t>Datum</w:t>
       </w:r>
     </w:p>
-    <w:bookmarkEnd w:id="0"/>
     <w:p>
       <w:pPr>
         <w:rPr>
@@ -390,6 +386,13 @@
                 <w:lang w:val="de-DE"/>
               </w:rPr>
             </w:pPr>
+            <w:r>
+              <w:rPr>
+                <w:rFonts w:asciiTheme="minorHAnsi" w:hAnsiTheme="minorHAnsi" w:cstheme="minorHAnsi"/>
+                <w:lang w:val="de-DE"/>
+              </w:rPr>
+              <w:t>Fabian Schneider</w:t>
+            </w:r>
           </w:p>
         </w:tc>
       </w:tr>
@@ -535,6 +538,13 @@
                 <w:lang w:val="de-DE"/>
               </w:rPr>
             </w:pPr>
+            <w:r>
+              <w:rPr>
+                <w:rFonts w:asciiTheme="minorHAnsi" w:hAnsiTheme="minorHAnsi" w:cstheme="minorHAnsi"/>
+                <w:lang w:val="de-DE"/>
+              </w:rPr>
+              <w:t>0.1</w:t>
+            </w:r>
           </w:p>
         </w:tc>
       </w:tr>
@@ -583,6 +593,15 @@
                 <w:lang w:val="de-DE"/>
               </w:rPr>
             </w:pPr>
+            <w:r>
+              <w:rPr>
+                <w:rFonts w:asciiTheme="minorHAnsi" w:hAnsiTheme="minorHAnsi" w:cstheme="minorHAnsi"/>
+                <w:lang w:val="de-DE"/>
+              </w:rPr>
+              <w:t>ongoing</w:t>
+            </w:r>
+            <w:bookmarkStart w:id="0" w:name="_GoBack"/>
+            <w:bookmarkEnd w:id="0"/>
           </w:p>
         </w:tc>
       </w:tr>
@@ -1208,23 +1227,7 @@
           <w:i/>
           <w:lang w:val="de-DE"/>
         </w:rPr>
-        <w:t xml:space="preserve">aus </w:t>
-      </w:r>
-      <w:proofErr w:type="spellStart"/>
-      <w:r>
-        <w:rPr>
-          <w:i/>
-          <w:lang w:val="de-DE"/>
-        </w:rPr>
-        <w:t>Auftraggebersicht</w:t>
-      </w:r>
-      <w:proofErr w:type="spellEnd"/>
-      <w:r>
-        <w:rPr>
-          <w:i/>
-          <w:lang w:val="de-DE"/>
-        </w:rPr>
-        <w:t xml:space="preserve"> und auf oberster Abstraktionsebene</w:t>
+        <w:t>aus Auftraggebersicht und auf oberster Abstraktionsebene</w:t>
       </w:r>
     </w:p>
     <w:p>
@@ -1321,35 +1324,6 @@
           <w:lang w:val="de-DE"/>
         </w:rPr>
         <w:t>Qualitätsanforderungen</w:t>
-      </w:r>
-    </w:p>
-    <w:p>
-      <w:pPr>
-        <w:rPr>
-          <w:i/>
-          <w:lang w:val="de-DE"/>
-        </w:rPr>
-      </w:pPr>
-      <w:r>
-        <w:rPr>
-          <w:i/>
-          <w:lang w:val="de-DE"/>
-        </w:rPr>
-        <w:t>Qualitätsziele anhand einer Tabelle bestimmen</w:t>
-      </w:r>
-      <w:r>
-        <w:rPr>
-          <w:i/>
-          <w:lang w:val="de-DE"/>
-        </w:rPr>
-        <w:t>, wie unten angeführt</w:t>
-      </w:r>
-      <w:r>
-        <w:rPr>
-          <w:i/>
-          <w:lang w:val="de-DE"/>
-        </w:rPr>
-        <w:t>:</w:t>
       </w:r>
     </w:p>
     <w:p>
@@ -1668,13 +1642,6 @@
                 <w:lang w:val="de-DE"/>
               </w:rPr>
             </w:pPr>
-            <w:r>
-              <w:rPr>
-                <w:rFonts w:asciiTheme="minorHAnsi" w:hAnsiTheme="minorHAnsi" w:cstheme="minorHAnsi"/>
-                <w:lang w:val="de-DE"/>
-              </w:rPr>
-              <w:t>X</w:t>
-            </w:r>
           </w:p>
         </w:tc>
         <w:tc>
@@ -1694,6 +1661,13 @@
                 <w:lang w:val="de-DE"/>
               </w:rPr>
             </w:pPr>
+            <w:r>
+              <w:rPr>
+                <w:rFonts w:asciiTheme="minorHAnsi" w:hAnsiTheme="minorHAnsi" w:cstheme="minorHAnsi"/>
+                <w:lang w:val="de-DE"/>
+              </w:rPr>
+              <w:t>X</w:t>
+            </w:r>
           </w:p>
         </w:tc>
         <w:tc>
@@ -2184,23 +2158,13 @@
         </w:rPr>
       </w:pPr>
       <w:bookmarkStart w:id="1" w:name="_Ref321809816"/>
-      <w:proofErr w:type="spellStart"/>
       <w:r>
         <w:rPr>
           <w:color w:val="auto"/>
           <w:sz w:val="24"/>
           <w:szCs w:val="24"/>
         </w:rPr>
-        <w:t>Tabelle</w:t>
-      </w:r>
-      <w:proofErr w:type="spellEnd"/>
-      <w:r>
-        <w:rPr>
-          <w:color w:val="auto"/>
-          <w:sz w:val="24"/>
-          <w:szCs w:val="24"/>
-        </w:rPr>
-        <w:t xml:space="preserve"> </w:t>
+        <w:t xml:space="preserve">Tabelle </w:t>
       </w:r>
       <w:r>
         <w:rPr>
@@ -2250,160 +2214,337 @@
           <w:sz w:val="24"/>
           <w:szCs w:val="24"/>
         </w:rPr>
-        <w:t xml:space="preserve">: </w:t>
-      </w:r>
-      <w:proofErr w:type="spellStart"/>
-      <w:r>
-        <w:rPr>
-          <w:color w:val="auto"/>
-          <w:sz w:val="24"/>
-          <w:szCs w:val="24"/>
-        </w:rPr>
-        <w:t>Qualitätsanforderungen</w:t>
-      </w:r>
-      <w:proofErr w:type="spellEnd"/>
-    </w:p>
-    <w:p>
-      <w:pPr>
-        <w:rPr>
-          <w:i/>
-          <w:lang w:val="de-DE"/>
-        </w:rPr>
-      </w:pPr>
-    </w:p>
-    <w:p>
-      <w:pPr>
-        <w:rPr>
-          <w:i/>
-          <w:lang w:val="de-DE"/>
-        </w:rPr>
-      </w:pPr>
-      <w:r>
-        <w:rPr>
-          <w:i/>
-          <w:lang w:val="de-DE"/>
-        </w:rPr>
-        <w:t xml:space="preserve">Die </w:t>
-      </w:r>
-      <w:r>
-        <w:rPr>
-          <w:i/>
-          <w:lang w:val="de-DE"/>
-        </w:rPr>
-        <w:t>i</w:t>
-      </w:r>
-      <w:r>
-        <w:rPr>
-          <w:i/>
-          <w:lang w:val="de-DE"/>
-        </w:rPr>
-        <w:t xml:space="preserve">n </w:t>
-      </w:r>
-      <w:r>
-        <w:rPr>
-          <w:i/>
-          <w:lang w:val="de-DE"/>
-        </w:rPr>
-        <w:fldChar w:fldCharType="begin"/>
-      </w:r>
-      <w:r>
-        <w:rPr>
-          <w:i/>
-          <w:lang w:val="de-DE"/>
-        </w:rPr>
-        <w:instrText xml:space="preserve"> REF _Ref321809816 \h  \* MERGEFORMAT </w:instrText>
-      </w:r>
-      <w:r>
-        <w:rPr>
-          <w:i/>
-          <w:lang w:val="de-DE"/>
-        </w:rPr>
-      </w:r>
-      <w:r>
-        <w:rPr>
-          <w:i/>
-          <w:lang w:val="de-DE"/>
-        </w:rPr>
-        <w:fldChar w:fldCharType="separate"/>
-      </w:r>
-      <w:r>
-        <w:rPr>
-          <w:i/>
-          <w:lang w:val="de-DE"/>
-        </w:rPr>
-        <w:t xml:space="preserve">Tabelle </w:t>
-      </w:r>
-      <w:r>
-        <w:rPr>
-          <w:i/>
-          <w:noProof/>
-          <w:lang w:val="de-DE"/>
-        </w:rPr>
-        <w:t>1</w:t>
-      </w:r>
-      <w:r>
-        <w:rPr>
-          <w:i/>
-          <w:lang w:val="de-DE"/>
-        </w:rPr>
-        <w:fldChar w:fldCharType="end"/>
-      </w:r>
-      <w:r>
-        <w:rPr>
-          <w:i/>
+        <w:t>: Qualitätsanforderungen</w:t>
+      </w:r>
+    </w:p>
+    <w:p>
+      <w:pPr>
+        <w:pStyle w:val="berschrift1"/>
+        <w:rPr>
+          <w:lang w:val="de-DE"/>
+        </w:rPr>
+      </w:pPr>
+      <w:r>
+        <w:rPr>
+          <w:lang w:val="de-DE"/>
+        </w:rPr>
+        <w:t>Abnahmekriterien</w:t>
+      </w:r>
+    </w:p>
+    <w:p>
+      <w:pPr>
+        <w:rPr>
+          <w:lang w:val="de-DE"/>
+        </w:rPr>
+      </w:pPr>
+      <w:r>
+        <w:rPr>
+          <w:lang w:val="de-DE"/>
+        </w:rPr>
+        <w:t>Das Programm startet und erstellt ein Set aus 20 Karten pro Farbe, bei vier Farben.</w:t>
+      </w:r>
+    </w:p>
+    <w:p>
+      <w:pPr>
+        <w:rPr>
+          <w:lang w:val="de-DE"/>
+        </w:rPr>
+      </w:pPr>
+      <w:r>
+        <w:rPr>
+          <w:lang w:val="de-DE"/>
+        </w:rPr>
+        <w:t>Die Karten werden gemischt.</w:t>
+      </w:r>
+    </w:p>
+    <w:p>
+      <w:pPr>
+        <w:rPr>
+          <w:lang w:val="de-DE"/>
+        </w:rPr>
+      </w:pPr>
+      <w:r>
+        <w:rPr>
+          <w:lang w:val="de-DE"/>
+        </w:rPr>
+        <w:t>Jeder Spieler erhält 11 Karten.</w:t>
+      </w:r>
+    </w:p>
+    <w:p>
+      <w:pPr>
+        <w:rPr>
+          <w:lang w:val="de-DE"/>
+        </w:rPr>
+      </w:pPr>
+      <w:r>
+        <w:rPr>
+          <w:lang w:val="de-DE"/>
+        </w:rPr>
+        <w:t>Eine Karte kann nur auf einen Stapel der gleichen Farbe gelegt werden.</w:t>
+      </w:r>
+    </w:p>
+    <w:p>
+      <w:pPr>
+        <w:rPr>
+          <w:lang w:val="de-DE"/>
+        </w:rPr>
+      </w:pPr>
+      <w:r>
+        <w:rPr>
+          <w:lang w:val="de-DE"/>
+        </w:rPr>
+        <w:t>Karten gleicher Farbe können nur</w:t>
+      </w:r>
+      <w:r>
+        <w:rPr>
           <w:lang w:val="de-DE"/>
         </w:rPr>
         <w:t xml:space="preserve"> </w:t>
       </w:r>
       <w:r>
         <w:rPr>
-          <w:i/>
-          <w:lang w:val="de-DE"/>
-        </w:rPr>
-        <w:t xml:space="preserve">angegebenen Bewertungen sind nur </w:t>
-      </w:r>
-      <w:r>
-        <w:rPr>
-          <w:i/>
-          <w:lang w:val="de-DE"/>
-        </w:rPr>
-        <w:t>beispielhaft gewählt.</w:t>
-      </w:r>
-    </w:p>
-    <w:p>
-      <w:pPr>
-        <w:rPr>
-          <w:i/>
-          <w:lang w:val="de-DE"/>
-        </w:rPr>
-      </w:pPr>
-      <w:r>
-        <w:rPr>
-          <w:i/>
-          <w:lang w:val="de-DE"/>
-        </w:rPr>
-        <w:t xml:space="preserve">Eine Verfeinerung der in der Tabelle genannten </w:t>
-      </w:r>
-      <w:r>
-        <w:rPr>
-          <w:i/>
-          <w:lang w:val="de-DE"/>
-        </w:rPr>
-        <w:t xml:space="preserve">Qualitätsmerkmale </w:t>
-      </w:r>
-      <w:r>
-        <w:rPr>
-          <w:i/>
-          <w:lang w:val="de-DE"/>
-        </w:rPr>
-        <w:t>finden sich in der</w:t>
-      </w:r>
-      <w:r>
-        <w:rPr>
-          <w:i/>
-          <w:lang w:val="de-DE"/>
-        </w:rPr>
-        <w:t xml:space="preserve"> ISO/IEC 9126-1</w:t>
+          <w:lang w:val="de-DE"/>
+        </w:rPr>
+        <w:t>Karten auf einen Stapel gelegt werden wo vorher eine Karte um 1 kleiner der zu legenden Karte lag bei Zahlen größer 11.</w:t>
+      </w:r>
+    </w:p>
+    <w:p>
+      <w:pPr>
+        <w:rPr>
+          <w:lang w:val="de-DE"/>
+        </w:rPr>
+      </w:pPr>
+      <w:r>
+        <w:rPr>
+          <w:lang w:val="de-DE"/>
+        </w:rPr>
+        <w:t>Karten gleicher Farbe können nur Karten auf einen Stapel gelegt werden wo vorher eine Karte um 1 größer der zu legenden Karte lag bei Zahlen kleiner 11.</w:t>
+      </w:r>
+    </w:p>
+    <w:p>
+      <w:pPr>
+        <w:rPr>
+          <w:lang w:val="de-DE"/>
+        </w:rPr>
+      </w:pPr>
+      <w:r>
+        <w:rPr>
+          <w:lang w:val="de-DE"/>
+        </w:rPr>
+        <w:t>Bei gelegten finalen Karten (1 oder 20) können keine weiteren Karten gelegt werden.</w:t>
+      </w:r>
+    </w:p>
+    <w:p>
+      <w:pPr>
+        <w:rPr>
+          <w:lang w:val="de-DE"/>
+        </w:rPr>
+      </w:pPr>
+      <w:r>
+        <w:rPr>
+          <w:lang w:val="de-DE"/>
+        </w:rPr>
+        <w:t xml:space="preserve">Sobald eine 11 </w:t>
+      </w:r>
+      <w:r>
+        <w:rPr>
+          <w:lang w:val="de-DE"/>
+        </w:rPr>
+        <w:t xml:space="preserve">vom Stapel </w:t>
+      </w:r>
+      <w:r>
+        <w:rPr>
+          <w:lang w:val="de-DE"/>
+        </w:rPr>
+        <w:t>gezogen wird muss diese gelegt werden.</w:t>
+      </w:r>
+    </w:p>
+    <w:p>
+      <w:pPr>
+        <w:rPr>
+          <w:lang w:val="de-DE"/>
+        </w:rPr>
+      </w:pPr>
+      <w:r>
+        <w:rPr>
+          <w:lang w:val="de-DE"/>
+        </w:rPr>
+        <w:t>Sofern beim Ziehen der jeweils ersten Karte pro Durchgang vom Stapel keine 11 gezogen wird, müssen zwei Karten nachgezogen werden.</w:t>
+      </w:r>
+    </w:p>
+    <w:p>
+      <w:pPr>
+        <w:rPr>
+          <w:lang w:val="de-DE"/>
+        </w:rPr>
+      </w:pPr>
+      <w:r>
+        <w:rPr>
+          <w:lang w:val="de-DE"/>
+        </w:rPr>
+        <w:t>Karten mit einer 11 die beim Nachziehen (zwei Karten ziehen) gezogen werden, können erst in der nächsten Runde gelegt werden.</w:t>
+      </w:r>
+    </w:p>
+    <w:p>
+      <w:pPr>
+        <w:rPr>
+          <w:lang w:val="de-DE"/>
+        </w:rPr>
+      </w:pPr>
+      <w:r>
+        <w:rPr>
+          <w:lang w:val="de-DE"/>
+        </w:rPr>
+        <w:t>Der Wert der Karte im System stimmt mit dem angezeigten Wert überein.</w:t>
+      </w:r>
+    </w:p>
+    <w:p>
+      <w:pPr>
+        <w:rPr>
+          <w:lang w:val="de-DE"/>
+        </w:rPr>
+      </w:pPr>
+      <w:r>
+        <w:rPr>
+          <w:lang w:val="de-DE"/>
+        </w:rPr>
+        <w:t>Die Karten des Gegners sind nicht einsehbar.</w:t>
+      </w:r>
+    </w:p>
+    <w:p>
+      <w:pPr>
+        <w:pStyle w:val="berschrift1"/>
+        <w:rPr>
+          <w:lang w:val="de-DE"/>
+        </w:rPr>
+      </w:pPr>
+      <w:r>
+        <w:rPr>
+          <w:lang w:val="de-DE"/>
+        </w:rPr>
+        <w:lastRenderedPageBreak/>
+        <w:t>Subsystemstruktur (optional)</w:t>
+      </w:r>
+    </w:p>
+    <w:p>
+      <w:pPr>
+        <w:rPr>
+          <w:i/>
+          <w:lang w:val="de-DE"/>
+        </w:rPr>
+      </w:pPr>
+      <w:r>
+        <w:rPr>
+          <w:i/>
+          <w:lang w:val="de-DE"/>
+        </w:rPr>
+        <w:t>Gliedern Sie hier die Stufen der Entwicklung die Ihr Softwareprodukt durchlaufen soll.</w:t>
+      </w:r>
+    </w:p>
+    <w:p>
+      <w:pPr>
+        <w:pStyle w:val="berschrift1"/>
+        <w:rPr>
+          <w:lang w:val="de-DE"/>
+        </w:rPr>
+      </w:pPr>
+      <w:r>
+        <w:rPr>
+          <w:lang w:val="de-DE"/>
+        </w:rPr>
+        <w:t>Glossar</w:t>
+      </w:r>
+    </w:p>
+    <w:p>
+      <w:pPr>
+        <w:rPr>
+          <w:lang w:val="de-DE"/>
+        </w:rPr>
+      </w:pPr>
+      <w:r>
+        <w:rPr>
+          <w:lang w:val="de-DE"/>
+        </w:rPr>
+        <w:t>Führen Sie hier Glossarbegriffe mit Erklärung</w:t>
+      </w:r>
+      <w:r>
+        <w:rPr>
+          <w:lang w:val="de-DE"/>
+        </w:rPr>
+        <w:t>en auf;</w:t>
+      </w:r>
+      <w:r>
+        <w:rPr>
+          <w:lang w:val="de-DE"/>
+        </w:rPr>
+        <w:t xml:space="preserve"> </w:t>
+      </w:r>
+      <w:r>
+        <w:rPr>
+          <w:lang w:val="de-DE"/>
+        </w:rPr>
+        <w:t>V</w:t>
+      </w:r>
+      <w:r>
+        <w:rPr>
+          <w:lang w:val="de-DE"/>
+        </w:rPr>
+        <w:t>erweise auf andere Glossarbegriffe w</w:t>
+      </w:r>
+      <w:r>
+        <w:rPr>
+          <w:lang w:val="de-DE"/>
+        </w:rPr>
+        <w:t>erden mit einem Pfeil (</w:t>
+      </w:r>
+      <w:r>
+        <w:rPr>
+          <w:rFonts w:cstheme="minorHAnsi"/>
+          <w:lang w:val="de-DE"/>
+        </w:rPr>
+        <w:t>↗Begriff</w:t>
+      </w:r>
+      <w:r>
+        <w:rPr>
+          <w:lang w:val="de-DE"/>
+        </w:rPr>
+        <w:t>) gekennzeichnet. Synonyme und Übersetzungen werden in Klammern hinter dem Begriff vermerkt.</w:t>
+      </w:r>
+    </w:p>
+    <w:p>
+      <w:pPr>
+        <w:pStyle w:val="berschrift1"/>
+        <w:rPr>
+          <w:lang w:val="de-DE"/>
+        </w:rPr>
+      </w:pPr>
+      <w:r>
+        <w:rPr>
+          <w:lang w:val="de-DE"/>
+        </w:rPr>
+        <w:t>Literatur</w:t>
+      </w:r>
+    </w:p>
+    <w:p>
+      <w:pPr>
+        <w:rPr>
+          <w:i/>
+          <w:lang w:val="de-DE"/>
+        </w:rPr>
+      </w:pPr>
+      <w:r>
+        <w:rPr>
+          <w:i/>
+          <w:lang w:val="de-DE"/>
+        </w:rPr>
+        <w:t>Wenn Sie Literatur oder andere Quellen verwendet haben, dann führen Sie diese in diesem Abschnitt auf</w:t>
+      </w:r>
+      <w:r>
+        <w:rPr>
+          <w:i/>
+          <w:lang w:val="de-DE"/>
+        </w:rPr>
+        <w:t xml:space="preserve"> und verweisen an entsprechender Stelle in diesem Dokument darauf</w:t>
       </w:r>
       <w:r>
         <w:rPr>
@@ -2412,449 +2553,6 @@
         </w:rPr>
         <w:t>.</w:t>
       </w:r>
-      <w:r>
-        <w:rPr>
-          <w:i/>
-          <w:lang w:val="de-DE"/>
-        </w:rPr>
-        <w:t xml:space="preserve"> Je nach Größe des Projekts können Sie mit der o.g. Tabelle arbeiten oder Verfeinerungen angeben.</w:t>
-      </w:r>
-    </w:p>
-    <w:p>
-      <w:pPr>
-        <w:rPr>
-          <w:i/>
-          <w:lang w:val="de-DE"/>
-        </w:rPr>
-      </w:pPr>
-    </w:p>
-    <w:p>
-      <w:pPr>
-        <w:rPr>
-          <w:i/>
-          <w:lang w:val="de-DE"/>
-        </w:rPr>
-      </w:pPr>
-      <w:r>
-        <w:rPr>
-          <w:i/>
-          <w:lang w:val="de-DE"/>
-        </w:rPr>
-        <w:t xml:space="preserve">Verwenden Sie </w:t>
-      </w:r>
-      <w:r>
-        <w:rPr>
-          <w:i/>
-          <w:lang w:val="de-DE"/>
-        </w:rPr>
-        <w:t xml:space="preserve">z.B. </w:t>
-      </w:r>
-      <w:r>
-        <w:rPr>
-          <w:i/>
-          <w:lang w:val="de-DE"/>
-        </w:rPr>
-        <w:t>die folgenden Kürzel, um Ihre Qualitätsanforderungen</w:t>
-      </w:r>
-      <w:r>
-        <w:rPr>
-          <w:i/>
-          <w:lang w:val="de-DE"/>
-        </w:rPr>
-        <w:t xml:space="preserve"> eindeutig zu identifizieren</w:t>
-      </w:r>
-      <w:r>
-        <w:rPr>
-          <w:i/>
-          <w:lang w:val="de-DE"/>
-        </w:rPr>
-        <w:t>:</w:t>
-      </w:r>
-    </w:p>
-    <w:p>
-      <w:pPr>
-        <w:rPr>
-          <w:i/>
-          <w:lang w:val="de-DE"/>
-        </w:rPr>
-      </w:pPr>
-      <w:r>
-        <w:rPr>
-          <w:i/>
-          <w:lang w:val="de-DE"/>
-        </w:rPr>
-        <w:t>/</w:t>
-      </w:r>
-      <w:r>
-        <w:rPr>
-          <w:i/>
-          <w:lang w:val="de-DE"/>
-        </w:rPr>
-        <w:t>P</w:t>
-      </w:r>
-      <w:r>
-        <w:rPr>
-          <w:i/>
-          <w:lang w:val="de-DE"/>
-        </w:rPr>
-        <w:t>QB</w:t>
-      </w:r>
-      <w:r>
-        <w:rPr>
-          <w:i/>
-          <w:lang w:val="de-DE"/>
-        </w:rPr>
-        <w:t>E</w:t>
-      </w:r>
-      <w:r>
-        <w:rPr>
-          <w:i/>
-          <w:lang w:val="de-DE"/>
-        </w:rPr>
-        <w:t xml:space="preserve">10/ für die erste Qualitätsanforderung zur </w:t>
-      </w:r>
-      <w:r>
-        <w:rPr>
-          <w:b/>
-          <w:i/>
-          <w:lang w:val="de-DE"/>
-        </w:rPr>
-        <w:t>B</w:t>
-      </w:r>
-      <w:r>
-        <w:rPr>
-          <w:i/>
-          <w:lang w:val="de-DE"/>
-        </w:rPr>
-        <w:t>enutzbarkeit</w:t>
-      </w:r>
-      <w:r>
-        <w:rPr>
-          <w:i/>
-          <w:lang w:val="de-DE"/>
-        </w:rPr>
-        <w:t xml:space="preserve"> (</w:t>
-      </w:r>
-      <w:r>
-        <w:rPr>
-          <w:b/>
-          <w:i/>
-          <w:lang w:val="de-DE"/>
-        </w:rPr>
-        <w:t>E</w:t>
-      </w:r>
-      <w:r>
-        <w:rPr>
-          <w:i/>
-          <w:lang w:val="de-DE"/>
-        </w:rPr>
-        <w:t>rlernbarkeit)</w:t>
-      </w:r>
-    </w:p>
-    <w:p>
-      <w:pPr>
-        <w:rPr>
-          <w:i/>
-          <w:lang w:val="de-DE"/>
-        </w:rPr>
-      </w:pPr>
-      <w:r>
-        <w:rPr>
-          <w:i/>
-          <w:lang w:val="de-DE"/>
-        </w:rPr>
-        <w:t>/</w:t>
-      </w:r>
-      <w:r>
-        <w:rPr>
-          <w:i/>
-          <w:lang w:val="de-DE"/>
-        </w:rPr>
-        <w:t>PQW</w:t>
-      </w:r>
-      <w:r>
-        <w:rPr>
-          <w:i/>
-          <w:lang w:val="de-DE"/>
-        </w:rPr>
-        <w:t>S</w:t>
-      </w:r>
-      <w:r>
-        <w:rPr>
-          <w:i/>
-          <w:lang w:val="de-DE"/>
-        </w:rPr>
-        <w:t xml:space="preserve">10/ für die erste Qualitätsanforderung zur </w:t>
-      </w:r>
-      <w:r>
-        <w:rPr>
-          <w:b/>
-          <w:i/>
-          <w:lang w:val="de-DE"/>
-        </w:rPr>
-        <w:t>W</w:t>
-      </w:r>
-      <w:r>
-        <w:rPr>
-          <w:i/>
-          <w:lang w:val="de-DE"/>
-        </w:rPr>
-        <w:t>artbarkeit</w:t>
-      </w:r>
-      <w:r>
-        <w:rPr>
-          <w:i/>
-          <w:lang w:val="de-DE"/>
-        </w:rPr>
-        <w:t xml:space="preserve"> (</w:t>
-      </w:r>
-      <w:r>
-        <w:rPr>
-          <w:b/>
-          <w:i/>
-          <w:lang w:val="de-DE"/>
-        </w:rPr>
-        <w:t>S</w:t>
-      </w:r>
-      <w:r>
-        <w:rPr>
-          <w:i/>
-          <w:lang w:val="de-DE"/>
-        </w:rPr>
-        <w:t>tabilität)</w:t>
-      </w:r>
-    </w:p>
-    <w:p>
-      <w:pPr>
-        <w:rPr>
-          <w:i/>
-          <w:lang w:val="de-DE"/>
-        </w:rPr>
-      </w:pPr>
-    </w:p>
-    <w:p>
-      <w:pPr>
-        <w:pStyle w:val="berschrift1"/>
-        <w:rPr>
-          <w:lang w:val="de-DE"/>
-        </w:rPr>
-      </w:pPr>
-      <w:r>
-        <w:rPr>
-          <w:lang w:val="de-DE"/>
-        </w:rPr>
-        <w:t>Abnahmekriterien</w:t>
-      </w:r>
-    </w:p>
-    <w:p>
-      <w:pPr>
-        <w:rPr>
-          <w:i/>
-          <w:lang w:val="de-DE"/>
-        </w:rPr>
-      </w:pPr>
-      <w:r>
-        <w:rPr>
-          <w:i/>
-          <w:lang w:val="de-DE"/>
-        </w:rPr>
-        <w:t>Legen Sie hier die Kriterien fest, die bei Abnahme das Produkt auf Realisierung/Erfüllung der Anforderungen prüfen</w:t>
-      </w:r>
-      <w:r>
-        <w:rPr>
-          <w:i/>
-          <w:lang w:val="de-DE"/>
-        </w:rPr>
-        <w:t>.</w:t>
-      </w:r>
-      <w:r>
-        <w:rPr>
-          <w:i/>
-          <w:lang w:val="de-DE"/>
-        </w:rPr>
-        <w:t xml:space="preserve"> Sie können hier u.a. Testfälle (definiert in Testklassen) angeben oder </w:t>
-      </w:r>
-      <w:r>
-        <w:rPr>
-          <w:i/>
-          <w:lang w:val="de-DE"/>
-        </w:rPr>
-        <w:lastRenderedPageBreak/>
-        <w:t xml:space="preserve">darauf verweisen, die </w:t>
-      </w:r>
-      <w:proofErr w:type="spellStart"/>
-      <w:r>
-        <w:rPr>
-          <w:i/>
-          <w:lang w:val="de-DE"/>
-        </w:rPr>
-        <w:t>die</w:t>
-      </w:r>
-      <w:proofErr w:type="spellEnd"/>
-      <w:r>
-        <w:rPr>
-          <w:i/>
-          <w:lang w:val="de-DE"/>
-        </w:rPr>
-        <w:t xml:space="preserve"> Erfüllung Ihrer Anforderungen überprüfen. Definieren Sie diesen Abschnitt möglichst </w:t>
-      </w:r>
-      <w:r>
-        <w:rPr>
-          <w:b/>
-          <w:i/>
-          <w:lang w:val="de-DE"/>
-        </w:rPr>
-        <w:t xml:space="preserve">vor </w:t>
-      </w:r>
-      <w:r>
-        <w:rPr>
-          <w:i/>
-          <w:lang w:val="de-DE"/>
-        </w:rPr>
-        <w:t>der Implementierung.</w:t>
-      </w:r>
-    </w:p>
-    <w:p>
-      <w:pPr>
-        <w:pStyle w:val="berschrift1"/>
-        <w:rPr>
-          <w:lang w:val="de-DE"/>
-        </w:rPr>
-      </w:pPr>
-      <w:r>
-        <w:rPr>
-          <w:lang w:val="de-DE"/>
-        </w:rPr>
-        <w:t>Subsystemstruktur (optional)</w:t>
-      </w:r>
-    </w:p>
-    <w:p>
-      <w:pPr>
-        <w:rPr>
-          <w:i/>
-          <w:lang w:val="de-DE"/>
-        </w:rPr>
-      </w:pPr>
-      <w:r>
-        <w:rPr>
-          <w:i/>
-          <w:lang w:val="de-DE"/>
-        </w:rPr>
-        <w:t>Gliedern Sie hier die Stufen der Entwicklung die Ihr Softwareprodukt durchlaufen soll.</w:t>
-      </w:r>
-    </w:p>
-    <w:p>
-      <w:pPr>
-        <w:pStyle w:val="berschrift1"/>
-        <w:rPr>
-          <w:lang w:val="de-DE"/>
-        </w:rPr>
-      </w:pPr>
-      <w:r>
-        <w:rPr>
-          <w:lang w:val="de-DE"/>
-        </w:rPr>
-        <w:t>Glossar</w:t>
-      </w:r>
-    </w:p>
-    <w:p>
-      <w:pPr>
-        <w:rPr>
-          <w:lang w:val="de-DE"/>
-        </w:rPr>
-      </w:pPr>
-      <w:r>
-        <w:rPr>
-          <w:lang w:val="de-DE"/>
-        </w:rPr>
-        <w:t>Führen Sie hier Glossarbegriffe mit Erklärung</w:t>
-      </w:r>
-      <w:r>
-        <w:rPr>
-          <w:lang w:val="de-DE"/>
-        </w:rPr>
-        <w:t>en auf;</w:t>
-      </w:r>
-      <w:r>
-        <w:rPr>
-          <w:lang w:val="de-DE"/>
-        </w:rPr>
-        <w:t xml:space="preserve"> </w:t>
-      </w:r>
-      <w:r>
-        <w:rPr>
-          <w:lang w:val="de-DE"/>
-        </w:rPr>
-        <w:t>V</w:t>
-      </w:r>
-      <w:r>
-        <w:rPr>
-          <w:lang w:val="de-DE"/>
-        </w:rPr>
-        <w:t>erweise auf andere Glossarbegriffe w</w:t>
-      </w:r>
-      <w:r>
-        <w:rPr>
-          <w:lang w:val="de-DE"/>
-        </w:rPr>
-        <w:t>erden mit einem Pfeil (</w:t>
-      </w:r>
-      <w:r>
-        <w:rPr>
-          <w:rFonts w:cstheme="minorHAnsi"/>
-          <w:lang w:val="de-DE"/>
-        </w:rPr>
-        <w:t>↗Begriff</w:t>
-      </w:r>
-      <w:r>
-        <w:rPr>
-          <w:lang w:val="de-DE"/>
-        </w:rPr>
-        <w:t>) gekennzeichnet. Synonyme und Übersetzungen werden in Klammern hinter dem Begriff vermerkt.</w:t>
-      </w:r>
-    </w:p>
-    <w:p>
-      <w:pPr>
-        <w:pStyle w:val="berschrift1"/>
-        <w:rPr>
-          <w:lang w:val="de-DE"/>
-        </w:rPr>
-      </w:pPr>
-      <w:r>
-        <w:rPr>
-          <w:lang w:val="de-DE"/>
-        </w:rPr>
-        <w:t>Literatur</w:t>
-      </w:r>
-    </w:p>
-    <w:p>
-      <w:pPr>
-        <w:rPr>
-          <w:i/>
-          <w:lang w:val="de-DE"/>
-        </w:rPr>
-      </w:pPr>
-      <w:r>
-        <w:rPr>
-          <w:i/>
-          <w:lang w:val="de-DE"/>
-        </w:rPr>
-        <w:t>Wenn Sie Literatur oder andere Quellen verwendet haben, dann führen Sie diese in diesem Abschnitt auf</w:t>
-      </w:r>
-      <w:r>
-        <w:rPr>
-          <w:i/>
-          <w:lang w:val="de-DE"/>
-        </w:rPr>
-        <w:t xml:space="preserve"> und verweisen an entsprechender Stelle in diesem Dokument darauf</w:t>
-      </w:r>
-      <w:r>
-        <w:rPr>
-          <w:i/>
-          <w:lang w:val="de-DE"/>
-        </w:rPr>
-        <w:t>.</w:t>
-      </w:r>
     </w:p>
     <w:p>
       <w:pPr>
@@ -2880,21 +2578,7 @@
         <w:rPr>
           <w:lang w:val="de-DE"/>
         </w:rPr>
-        <w:t xml:space="preserve">Die Vorlage für dieses Pflichtenheft wurde </w:t>
-      </w:r>
-      <w:proofErr w:type="spellStart"/>
-      <w:r>
-        <w:rPr>
-          <w:lang w:val="de-DE"/>
-        </w:rPr>
-        <w:t>Balzert</w:t>
-      </w:r>
-      <w:proofErr w:type="spellEnd"/>
-      <w:r>
-        <w:rPr>
-          <w:lang w:val="de-DE"/>
-        </w:rPr>
-        <w:t xml:space="preserve"> (2009), S. 492 ff. entnommen.</w:t>
+        <w:t>Die Vorlage für dieses Pflichtenheft wurde Balzert (2009), S. 492 ff. entnommen.</w:t>
       </w:r>
     </w:p>
     <w:p>
@@ -2912,33 +2596,11 @@
           <w:lang w:val="de-DE"/>
         </w:rPr>
       </w:pPr>
-      <w:proofErr w:type="spellStart"/>
-      <w:r>
-        <w:rPr>
-          <w:lang w:val="de-DE"/>
-        </w:rPr>
-        <w:t>Balzert</w:t>
-      </w:r>
-      <w:proofErr w:type="spellEnd"/>
-      <w:r>
-        <w:rPr>
-          <w:lang w:val="de-DE"/>
-        </w:rPr>
-        <w:t xml:space="preserve">, Helmut (2009). Lehrbuch der Softwaretechnik: Basiskonzepte und </w:t>
-      </w:r>
-      <w:proofErr w:type="spellStart"/>
-      <w:r>
-        <w:rPr>
-          <w:lang w:val="de-DE"/>
-        </w:rPr>
-        <w:t>Requirements</w:t>
-      </w:r>
-      <w:proofErr w:type="spellEnd"/>
-      <w:r>
-        <w:rPr>
-          <w:lang w:val="de-DE"/>
-        </w:rPr>
-        <w:t xml:space="preserve"> Engineering. 3. Auflage. Heidelberg: Spektrum</w:t>
+      <w:r>
+        <w:rPr>
+          <w:lang w:val="de-DE"/>
+        </w:rPr>
+        <w:t>Balzert, Helmut (2009). Lehrbuch der Softwaretechnik: Basiskonzepte und Requirements Engineering. 3. Auflage. Heidelberg: Spektrum</w:t>
       </w:r>
       <w:r>
         <w:rPr>
@@ -3035,7 +2697,7 @@
         <w:noProof/>
         <w:lang w:val="de-DE"/>
       </w:rPr>
-      <w:t>3</w:t>
+      <w:t>1</w:t>
     </w:r>
     <w:r>
       <w:rPr>
@@ -3079,19 +2741,7 @@
       <w:rPr>
         <w:lang w:val="de-DE"/>
       </w:rPr>
-      <w:t xml:space="preserve">Informatik </w:t>
-    </w:r>
-    <w:r>
-      <w:rPr>
-        <w:lang w:val="de-DE"/>
-      </w:rPr>
-      <w:t>II</w:t>
-    </w:r>
-    <w:r>
-      <w:rPr>
-        <w:lang w:val="de-DE"/>
-      </w:rPr>
-      <w:t>-Projekt</w:t>
+      <w:t>Informatik II-Projekt</w:t>
     </w:r>
     <w:r>
       <w:rPr>
@@ -7720,7 +7370,7 @@
 </file>
 
 <file path=customXml/itemProps1.xml><?xml version="1.0" encoding="utf-8"?>
-<ds:datastoreItem xmlns:ds="http://schemas.openxmlformats.org/officeDocument/2006/customXml" ds:itemID="{EE5090DF-CE3A-CE46-8492-32436BF6F573}">
+<ds:datastoreItem xmlns:ds="http://schemas.openxmlformats.org/officeDocument/2006/customXml" ds:itemID="{296E9CDD-78F5-BD4A-9A49-1137205EF98B}">
   <ds:schemaRefs>
     <ds:schemaRef ds:uri="http://schemas.openxmlformats.org/officeDocument/2006/bibliography"/>
   </ds:schemaRefs>

</xml_diff>